<commit_message>
Bismillah 123 Masuk Syurga
</commit_message>
<xml_diff>
--- a/processed/processed_skripsi.docx
+++ b/processed/processed_skripsi.docx
@@ -350,7 +350,7 @@
           <w:i/>
           <w:sz w:val="20"/>
         </w:rPr>
-        <w:t>Keyword: PERTUMBUHAN; TANAMAN; APLIKASI; MONITORING; PADI</w:t>
+        <w:t>Keyword: PERTUMBUHAN; PADI; MONITORING; APLIKASI; TANAMAN</w:t>
       </w:r>
     </w:p>
     <w:p>
@@ -447,7 +447,7 @@
           <w:rFonts w:ascii="Arial" w:hAnsi="Arial"/>
           <w:sz w:val="20"/>
         </w:rPr>
-        <w:t>Kata kunci: PERTUMBUHAN; TANAMAN; APLIKASI; MONITORING; PADI</w:t>
+        <w:t>Kata kunci: PERTUMBUHAN; PADI; MONITORING; APLIKASI; TANAMAN</w:t>
       </w:r>
     </w:p>
     <w:p>

</xml_diff>